<commit_message>
Update_UI1 + button-exit + transition change scene
</commit_message>
<xml_diff>
--- a/Noted/Pong on Climate GDD.docx
+++ b/Noted/Pong on Climate GDD.docx
@@ -4,19 +4,29 @@
   <w:body>
     <w:p>
       <w:pPr>
-        <w:spacing w:line="360" w:lineRule="auto"/>
+        <w:spacing w:line="276" w:lineRule="auto"/>
         <w:jc w:val="center"/>
         <w:rPr>
-          <w:rFonts w:ascii="Montserrat Medium" w:hAnsi="Montserrat Medium"/>
-          <w:b/>
-          <w:bCs/>
-          <w:sz w:val="24"/>
-          <w:szCs w:val="24"/>
-        </w:rPr>
-      </w:pPr>
-      <w:r>
-        <w:rPr>
-          <w:rFonts w:ascii="Montserrat Medium" w:hAnsi="Montserrat Medium"/>
+          <w:rFonts w:ascii="Arial" w:hAnsi="Arial" w:cs="Arial"/>
+          <w:b/>
+          <w:bCs/>
+          <w:sz w:val="24"/>
+          <w:szCs w:val="24"/>
+        </w:rPr>
+      </w:pPr>
+      <w:r>
+        <w:rPr>
+          <w:rFonts w:ascii="Arial" w:hAnsi="Arial" w:cs="Arial"/>
+          <w:b/>
+          <w:bCs/>
+          <w:sz w:val="24"/>
+          <w:szCs w:val="24"/>
+        </w:rPr>
+        <w:t xml:space="preserve">GDD: </w:t>
+      </w:r>
+      <w:r>
+        <w:rPr>
+          <w:rFonts w:ascii="Arial" w:hAnsi="Arial" w:cs="Arial"/>
           <w:b/>
           <w:bCs/>
           <w:sz w:val="24"/>
@@ -26,7 +36,7 @@
       </w:r>
       <w:r>
         <w:rPr>
-          <w:rFonts w:ascii="Montserrat Medium" w:hAnsi="Montserrat Medium"/>
+          <w:rFonts w:ascii="Arial" w:hAnsi="Arial" w:cs="Arial"/>
           <w:b/>
           <w:bCs/>
           <w:sz w:val="24"/>
@@ -36,7 +46,7 @@
       </w:r>
       <w:r>
         <w:rPr>
-          <w:rFonts w:ascii="Montserrat Medium" w:hAnsi="Montserrat Medium"/>
+          <w:rFonts w:ascii="Arial" w:hAnsi="Arial" w:cs="Arial"/>
           <w:b/>
           <w:bCs/>
           <w:sz w:val="24"/>
@@ -46,7 +56,7 @@
       </w:r>
       <w:r>
         <w:rPr>
-          <w:rFonts w:ascii="Montserrat Medium" w:hAnsi="Montserrat Medium"/>
+          <w:rFonts w:ascii="Arial" w:hAnsi="Arial" w:cs="Arial"/>
           <w:b/>
           <w:bCs/>
           <w:sz w:val="24"/>
@@ -56,7 +66,7 @@
       </w:r>
       <w:r>
         <w:rPr>
-          <w:rFonts w:ascii="Montserrat Medium" w:hAnsi="Montserrat Medium"/>
+          <w:rFonts w:ascii="Arial" w:hAnsi="Arial" w:cs="Arial"/>
           <w:b/>
           <w:bCs/>
           <w:sz w:val="24"/>
@@ -66,7 +76,7 @@
       </w:r>
       <w:r>
         <w:rPr>
-          <w:rFonts w:ascii="Montserrat Medium" w:hAnsi="Montserrat Medium"/>
+          <w:rFonts w:ascii="Arial" w:hAnsi="Arial" w:cs="Arial"/>
           <w:b/>
           <w:bCs/>
           <w:sz w:val="24"/>
@@ -76,30 +86,20 @@
       </w:r>
       <w:r>
         <w:rPr>
-          <w:rFonts w:ascii="Montserrat Medium" w:hAnsi="Montserrat Medium"/>
+          <w:rFonts w:ascii="Arial" w:hAnsi="Arial" w:cs="Arial"/>
           <w:b/>
           <w:bCs/>
           <w:sz w:val="24"/>
           <w:szCs w:val="24"/>
         </w:rPr>
         <w:t>)</w:t>
-      </w:r>
-      <w:r>
-        <w:rPr>
-          <w:rFonts w:ascii="Montserrat Medium" w:hAnsi="Montserrat Medium"/>
-          <w:b/>
-          <w:bCs/>
-          <w:sz w:val="24"/>
-          <w:szCs w:val="24"/>
-        </w:rPr>
-        <w:t xml:space="preserve"> GDD</w:t>
       </w:r>
     </w:p>
     <w:p>
       <w:pPr>
-        <w:spacing w:after="0" w:line="360" w:lineRule="auto"/>
-        <w:rPr>
-          <w:rFonts w:ascii="Montserrat Medium" w:hAnsi="Montserrat Medium"/>
+        <w:spacing w:after="0" w:line="276" w:lineRule="auto"/>
+        <w:rPr>
+          <w:rFonts w:ascii="Arial" w:hAnsi="Arial" w:cs="Arial"/>
           <w:b/>
           <w:bCs/>
           <w:color w:val="C45911" w:themeColor="accent2" w:themeShade="BF"/>
@@ -110,7 +110,7 @@
       </w:pPr>
       <w:r>
         <w:rPr>
-          <w:rFonts w:ascii="Montserrat Medium" w:hAnsi="Montserrat Medium"/>
+          <w:rFonts w:ascii="Arial" w:hAnsi="Arial" w:cs="Arial"/>
           <w:b/>
           <w:bCs/>
           <w:color w:val="C45911" w:themeColor="accent2" w:themeShade="BF"/>
@@ -122,7 +122,7 @@
       </w:r>
       <w:r>
         <w:rPr>
-          <w:rFonts w:ascii="Montserrat Medium" w:hAnsi="Montserrat Medium"/>
+          <w:rFonts w:ascii="Arial" w:hAnsi="Arial" w:cs="Arial"/>
           <w:b/>
           <w:bCs/>
           <w:color w:val="C45911" w:themeColor="accent2" w:themeShade="BF"/>
@@ -134,7 +134,7 @@
       </w:r>
       <w:r>
         <w:rPr>
-          <w:rFonts w:ascii="Montserrat Medium" w:hAnsi="Montserrat Medium"/>
+          <w:rFonts w:ascii="Arial" w:hAnsi="Arial" w:cs="Arial"/>
           <w:b/>
           <w:bCs/>
           <w:color w:val="C45911" w:themeColor="accent2" w:themeShade="BF"/>
@@ -147,17 +147,17 @@
     </w:p>
     <w:p>
       <w:pPr>
-        <w:spacing w:after="240" w:line="360" w:lineRule="auto"/>
+        <w:spacing w:after="120" w:line="276" w:lineRule="auto"/>
         <w:jc w:val="both"/>
         <w:rPr>
-          <w:rFonts w:ascii="Montserrat Medium" w:hAnsi="Montserrat Medium"/>
-          <w:sz w:val="24"/>
-          <w:szCs w:val="24"/>
-        </w:rPr>
-      </w:pPr>
-      <w:r>
-        <w:rPr>
-          <w:rFonts w:ascii="Montserrat Medium" w:hAnsi="Montserrat Medium"/>
+          <w:rFonts w:ascii="Arial" w:hAnsi="Arial" w:cs="Arial"/>
+          <w:sz w:val="24"/>
+          <w:szCs w:val="24"/>
+        </w:rPr>
+      </w:pPr>
+      <w:r>
+        <w:rPr>
+          <w:rFonts w:ascii="Arial" w:hAnsi="Arial" w:cs="Arial"/>
           <w:sz w:val="24"/>
           <w:szCs w:val="24"/>
         </w:rPr>
@@ -165,7 +165,7 @@
       </w:r>
       <w:r>
         <w:rPr>
-          <w:rFonts w:ascii="Montserrat Medium" w:hAnsi="Montserrat Medium"/>
+          <w:rFonts w:ascii="Arial" w:hAnsi="Arial" w:cs="Arial"/>
           <w:sz w:val="24"/>
           <w:szCs w:val="24"/>
         </w:rPr>
@@ -173,7 +173,7 @@
       </w:r>
       <w:r>
         <w:rPr>
-          <w:rFonts w:ascii="Montserrat Medium" w:hAnsi="Montserrat Medium"/>
+          <w:rFonts w:ascii="Arial" w:hAnsi="Arial" w:cs="Arial"/>
           <w:sz w:val="24"/>
           <w:szCs w:val="24"/>
         </w:rPr>
@@ -181,7 +181,7 @@
       </w:r>
       <w:r>
         <w:rPr>
-          <w:rFonts w:ascii="Montserrat Medium" w:hAnsi="Montserrat Medium"/>
+          <w:rFonts w:ascii="Arial" w:hAnsi="Arial" w:cs="Arial"/>
           <w:sz w:val="24"/>
           <w:szCs w:val="24"/>
         </w:rPr>
@@ -189,7 +189,7 @@
       </w:r>
       <w:r>
         <w:rPr>
-          <w:rFonts w:ascii="Montserrat Medium" w:hAnsi="Montserrat Medium"/>
+          <w:rFonts w:ascii="Arial" w:hAnsi="Arial" w:cs="Arial"/>
           <w:sz w:val="24"/>
           <w:szCs w:val="24"/>
         </w:rPr>
@@ -197,7 +197,7 @@
       </w:r>
       <w:r>
         <w:rPr>
-          <w:rFonts w:ascii="Montserrat Medium" w:hAnsi="Montserrat Medium"/>
+          <w:rFonts w:ascii="Arial" w:hAnsi="Arial" w:cs="Arial"/>
           <w:sz w:val="24"/>
           <w:szCs w:val="24"/>
         </w:rPr>
@@ -206,9 +206,9 @@
     </w:p>
     <w:p>
       <w:pPr>
-        <w:spacing w:after="0" w:line="360" w:lineRule="auto"/>
-        <w:rPr>
-          <w:rFonts w:ascii="Montserrat Medium" w:hAnsi="Montserrat Medium"/>
+        <w:spacing w:after="0" w:line="276" w:lineRule="auto"/>
+        <w:rPr>
+          <w:rFonts w:ascii="Arial" w:hAnsi="Arial" w:cs="Arial"/>
           <w:b/>
           <w:bCs/>
           <w:color w:val="C45911" w:themeColor="accent2" w:themeShade="BF"/>
@@ -219,7 +219,7 @@
       </w:pPr>
       <w:r>
         <w:rPr>
-          <w:rFonts w:ascii="Montserrat Medium" w:hAnsi="Montserrat Medium"/>
+          <w:rFonts w:ascii="Arial" w:hAnsi="Arial" w:cs="Arial"/>
           <w:b/>
           <w:bCs/>
           <w:color w:val="C45911" w:themeColor="accent2" w:themeShade="BF"/>
@@ -227,33 +227,21 @@
           <w:szCs w:val="24"/>
           <w:u w:val="dotted"/>
         </w:rPr>
-        <w:t>Design Pillars</w:t>
-      </w:r>
-      <w:r>
-        <w:rPr>
-          <w:rFonts w:ascii="Montserrat Medium" w:hAnsi="Montserrat Medium"/>
-          <w:b/>
-          <w:bCs/>
-          <w:color w:val="C45911" w:themeColor="accent2" w:themeShade="BF"/>
-          <w:sz w:val="24"/>
-          <w:szCs w:val="24"/>
-          <w:u w:val="dotted"/>
-        </w:rPr>
-        <w:t xml:space="preserve"> :</w:t>
+        <w:t>Design Pillars :</w:t>
       </w:r>
     </w:p>
     <w:p>
       <w:pPr>
-        <w:spacing w:after="240" w:line="360" w:lineRule="auto"/>
-        <w:rPr>
-          <w:rFonts w:ascii="Montserrat Medium" w:hAnsi="Montserrat Medium"/>
-          <w:sz w:val="24"/>
-          <w:szCs w:val="24"/>
-        </w:rPr>
-      </w:pPr>
-      <w:r>
-        <w:rPr>
-          <w:rFonts w:ascii="Montserrat Medium" w:hAnsi="Montserrat Medium"/>
+        <w:spacing w:after="120" w:line="276" w:lineRule="auto"/>
+        <w:rPr>
+          <w:rFonts w:ascii="Arial" w:hAnsi="Arial" w:cs="Arial"/>
+          <w:sz w:val="24"/>
+          <w:szCs w:val="24"/>
+        </w:rPr>
+      </w:pPr>
+      <w:r>
+        <w:rPr>
+          <w:rFonts w:ascii="Arial" w:hAnsi="Arial" w:cs="Arial"/>
           <w:sz w:val="24"/>
           <w:szCs w:val="24"/>
         </w:rPr>
@@ -261,7 +249,7 @@
       </w:r>
       <w:r>
         <w:rPr>
-          <w:rFonts w:ascii="Montserrat Medium" w:hAnsi="Montserrat Medium"/>
+          <w:rFonts w:ascii="Arial" w:hAnsi="Arial" w:cs="Arial"/>
           <w:sz w:val="24"/>
           <w:szCs w:val="24"/>
         </w:rPr>
@@ -269,7 +257,7 @@
       </w:r>
       <w:r>
         <w:rPr>
-          <w:rFonts w:ascii="Montserrat Medium" w:hAnsi="Montserrat Medium"/>
+          <w:rFonts w:ascii="Arial" w:hAnsi="Arial" w:cs="Arial"/>
           <w:sz w:val="24"/>
           <w:szCs w:val="24"/>
         </w:rPr>
@@ -277,18 +265,26 @@
       </w:r>
       <w:r>
         <w:rPr>
-          <w:rFonts w:ascii="Montserrat Medium" w:hAnsi="Montserrat Medium"/>
+          <w:rFonts w:ascii="Arial" w:hAnsi="Arial" w:cs="Arial"/>
           <w:sz w:val="24"/>
           <w:szCs w:val="24"/>
         </w:rPr>
         <w:t>kompetitif</w:t>
+      </w:r>
+      <w:r>
+        <w:rPr>
+          <w:rFonts w:ascii="Arial" w:hAnsi="Arial" w:cs="Arial"/>
+          <w:sz w:val="24"/>
+          <w:szCs w:val="24"/>
+        </w:rPr>
+        <w:t>.</w:t>
       </w:r>
     </w:p>
     <w:p>
       <w:pPr>
-        <w:spacing w:after="0" w:line="360" w:lineRule="auto"/>
-        <w:rPr>
-          <w:rFonts w:ascii="Montserrat Medium" w:hAnsi="Montserrat Medium"/>
+        <w:spacing w:after="0" w:line="276" w:lineRule="auto"/>
+        <w:rPr>
+          <w:rFonts w:ascii="Arial" w:hAnsi="Arial" w:cs="Arial"/>
           <w:b/>
           <w:bCs/>
           <w:color w:val="C45911" w:themeColor="accent2" w:themeShade="BF"/>
@@ -299,7 +295,7 @@
       </w:pPr>
       <w:r>
         <w:rPr>
-          <w:rFonts w:ascii="Montserrat Medium" w:hAnsi="Montserrat Medium"/>
+          <w:rFonts w:ascii="Arial" w:hAnsi="Arial" w:cs="Arial"/>
           <w:b/>
           <w:bCs/>
           <w:color w:val="C45911" w:themeColor="accent2" w:themeShade="BF"/>
@@ -307,58 +303,22 @@
           <w:szCs w:val="24"/>
           <w:u w:val="dotted"/>
         </w:rPr>
-        <w:t>Genre/Story/Machanines</w:t>
-      </w:r>
-      <w:r>
-        <w:rPr>
-          <w:rFonts w:ascii="Montserrat Medium" w:hAnsi="Montserrat Medium"/>
-          <w:b/>
-          <w:bCs/>
-          <w:color w:val="C45911" w:themeColor="accent2" w:themeShade="BF"/>
-          <w:sz w:val="24"/>
-          <w:szCs w:val="24"/>
-          <w:u w:val="dotted"/>
-        </w:rPr>
-        <w:t xml:space="preserve"> </w:t>
-      </w:r>
-      <w:r>
-        <w:rPr>
-          <w:rFonts w:ascii="Montserrat Medium" w:hAnsi="Montserrat Medium"/>
-          <w:b/>
-          <w:bCs/>
-          <w:color w:val="C45911" w:themeColor="accent2" w:themeShade="BF"/>
-          <w:sz w:val="24"/>
-          <w:szCs w:val="24"/>
-          <w:u w:val="dotted"/>
-        </w:rPr>
-        <w:t>Summary</w:t>
-      </w:r>
-      <w:r>
-        <w:rPr>
-          <w:rFonts w:ascii="Montserrat Medium" w:hAnsi="Montserrat Medium"/>
-          <w:b/>
-          <w:bCs/>
-          <w:color w:val="C45911" w:themeColor="accent2" w:themeShade="BF"/>
-          <w:sz w:val="24"/>
-          <w:szCs w:val="24"/>
-          <w:u w:val="dotted"/>
-        </w:rPr>
-        <w:t>:</w:t>
+        <w:t>Genre/Story/Machanines Summary:</w:t>
       </w:r>
     </w:p>
     <w:p>
       <w:pPr>
-        <w:spacing w:after="240" w:line="360" w:lineRule="auto"/>
+        <w:spacing w:after="120" w:line="276" w:lineRule="auto"/>
         <w:jc w:val="both"/>
         <w:rPr>
-          <w:rFonts w:ascii="Montserrat Medium" w:hAnsi="Montserrat Medium"/>
-          <w:sz w:val="24"/>
-          <w:szCs w:val="24"/>
-        </w:rPr>
-      </w:pPr>
-      <w:r>
-        <w:rPr>
-          <w:rFonts w:ascii="Montserrat Medium" w:hAnsi="Montserrat Medium"/>
+          <w:rFonts w:ascii="Arial" w:hAnsi="Arial" w:cs="Arial"/>
+          <w:sz w:val="24"/>
+          <w:szCs w:val="24"/>
+        </w:rPr>
+      </w:pPr>
+      <w:r>
+        <w:rPr>
+          <w:rFonts w:ascii="Arial" w:hAnsi="Arial" w:cs="Arial"/>
           <w:sz w:val="24"/>
           <w:szCs w:val="24"/>
         </w:rPr>
@@ -366,7 +326,7 @@
       </w:r>
       <w:r>
         <w:rPr>
-          <w:rFonts w:ascii="Montserrat Medium" w:hAnsi="Montserrat Medium"/>
+          <w:rFonts w:ascii="Arial" w:hAnsi="Arial" w:cs="Arial"/>
           <w:sz w:val="24"/>
           <w:szCs w:val="24"/>
         </w:rPr>
@@ -374,7 +334,7 @@
       </w:r>
       <w:r>
         <w:rPr>
-          <w:rFonts w:ascii="Montserrat Medium" w:hAnsi="Montserrat Medium"/>
+          <w:rFonts w:ascii="Arial" w:hAnsi="Arial" w:cs="Arial"/>
           <w:sz w:val="24"/>
           <w:szCs w:val="24"/>
         </w:rPr>
@@ -382,7 +342,7 @@
       </w:r>
       <w:r>
         <w:rPr>
-          <w:rFonts w:ascii="Montserrat Medium" w:hAnsi="Montserrat Medium"/>
+          <w:rFonts w:ascii="Arial" w:hAnsi="Arial" w:cs="Arial"/>
           <w:sz w:val="24"/>
           <w:szCs w:val="24"/>
         </w:rPr>
@@ -390,7 +350,7 @@
       </w:r>
       <w:r>
         <w:rPr>
-          <w:rFonts w:ascii="Montserrat Medium" w:hAnsi="Montserrat Medium"/>
+          <w:rFonts w:ascii="Arial" w:hAnsi="Arial" w:cs="Arial"/>
           <w:sz w:val="24"/>
           <w:szCs w:val="24"/>
         </w:rPr>
@@ -399,9 +359,9 @@
     </w:p>
     <w:p>
       <w:pPr>
-        <w:spacing w:after="0" w:line="360" w:lineRule="auto"/>
-        <w:rPr>
-          <w:rFonts w:ascii="Montserrat Medium" w:hAnsi="Montserrat Medium"/>
+        <w:spacing w:after="0" w:line="276" w:lineRule="auto"/>
+        <w:rPr>
+          <w:rFonts w:ascii="Arial" w:hAnsi="Arial" w:cs="Arial"/>
           <w:b/>
           <w:bCs/>
           <w:color w:val="C45911" w:themeColor="accent2" w:themeShade="BF"/>
@@ -412,7 +372,7 @@
       </w:pPr>
       <w:r>
         <w:rPr>
-          <w:rFonts w:ascii="Montserrat Medium" w:hAnsi="Montserrat Medium"/>
+          <w:rFonts w:ascii="Arial" w:hAnsi="Arial" w:cs="Arial"/>
           <w:b/>
           <w:bCs/>
           <w:color w:val="C45911" w:themeColor="accent2" w:themeShade="BF"/>
@@ -420,34 +380,22 @@
           <w:szCs w:val="24"/>
           <w:u w:val="dotted"/>
         </w:rPr>
-        <w:t xml:space="preserve">Features </w:t>
-      </w:r>
-      <w:r>
-        <w:rPr>
-          <w:rFonts w:ascii="Montserrat Medium" w:hAnsi="Montserrat Medium"/>
-          <w:b/>
-          <w:bCs/>
-          <w:color w:val="C45911" w:themeColor="accent2" w:themeShade="BF"/>
-          <w:sz w:val="24"/>
-          <w:szCs w:val="24"/>
-          <w:u w:val="dotted"/>
-        </w:rPr>
-        <w:t>:</w:t>
+        <w:t>Features :</w:t>
       </w:r>
     </w:p>
     <w:p>
       <w:pPr>
-        <w:spacing w:after="240" w:line="360" w:lineRule="auto"/>
+        <w:spacing w:after="120" w:line="276" w:lineRule="auto"/>
         <w:jc w:val="both"/>
         <w:rPr>
-          <w:rFonts w:ascii="Montserrat Medium" w:hAnsi="Montserrat Medium"/>
-          <w:sz w:val="24"/>
-          <w:szCs w:val="24"/>
-        </w:rPr>
-      </w:pPr>
-      <w:r>
-        <w:rPr>
-          <w:rFonts w:ascii="Montserrat Medium" w:hAnsi="Montserrat Medium"/>
+          <w:rFonts w:ascii="Arial" w:hAnsi="Arial" w:cs="Arial"/>
+          <w:sz w:val="24"/>
+          <w:szCs w:val="24"/>
+        </w:rPr>
+      </w:pPr>
+      <w:r>
+        <w:rPr>
+          <w:rFonts w:ascii="Arial" w:hAnsi="Arial" w:cs="Arial"/>
           <w:sz w:val="24"/>
           <w:szCs w:val="24"/>
         </w:rPr>
@@ -455,7 +403,7 @@
       </w:r>
       <w:r>
         <w:rPr>
-          <w:rFonts w:ascii="Montserrat Medium" w:hAnsi="Montserrat Medium"/>
+          <w:rFonts w:ascii="Arial" w:hAnsi="Arial" w:cs="Arial"/>
           <w:sz w:val="24"/>
           <w:szCs w:val="24"/>
         </w:rPr>
@@ -463,7 +411,7 @@
       </w:r>
       <w:r>
         <w:rPr>
-          <w:rFonts w:ascii="Montserrat Medium" w:hAnsi="Montserrat Medium"/>
+          <w:rFonts w:ascii="Arial" w:hAnsi="Arial" w:cs="Arial"/>
           <w:sz w:val="24"/>
           <w:szCs w:val="24"/>
         </w:rPr>
@@ -471,7 +419,7 @@
       </w:r>
       <w:r>
         <w:rPr>
-          <w:rFonts w:ascii="Montserrat Medium" w:hAnsi="Montserrat Medium"/>
+          <w:rFonts w:ascii="Arial" w:hAnsi="Arial" w:cs="Arial"/>
           <w:sz w:val="24"/>
           <w:szCs w:val="24"/>
         </w:rPr>
@@ -479,7 +427,7 @@
       </w:r>
       <w:r>
         <w:rPr>
-          <w:rFonts w:ascii="Montserrat Medium" w:hAnsi="Montserrat Medium"/>
+          <w:rFonts w:ascii="Arial" w:hAnsi="Arial" w:cs="Arial"/>
           <w:sz w:val="24"/>
           <w:szCs w:val="24"/>
         </w:rPr>
@@ -487,7 +435,7 @@
       </w:r>
       <w:r>
         <w:rPr>
-          <w:rFonts w:ascii="Montserrat Medium" w:hAnsi="Montserrat Medium"/>
+          <w:rFonts w:ascii="Arial" w:hAnsi="Arial" w:cs="Arial"/>
           <w:sz w:val="24"/>
           <w:szCs w:val="24"/>
         </w:rPr>
@@ -495,7 +443,7 @@
       </w:r>
       <w:r>
         <w:rPr>
-          <w:rFonts w:ascii="Montserrat Medium" w:hAnsi="Montserrat Medium"/>
+          <w:rFonts w:ascii="Arial" w:hAnsi="Arial" w:cs="Arial"/>
           <w:sz w:val="24"/>
           <w:szCs w:val="24"/>
         </w:rPr>
@@ -503,7 +451,7 @@
       </w:r>
       <w:r>
         <w:rPr>
-          <w:rFonts w:ascii="Montserrat Medium" w:hAnsi="Montserrat Medium"/>
+          <w:rFonts w:ascii="Arial" w:hAnsi="Arial" w:cs="Arial"/>
           <w:sz w:val="24"/>
           <w:szCs w:val="24"/>
         </w:rPr>
@@ -511,7 +459,7 @@
       </w:r>
       <w:r>
         <w:rPr>
-          <w:rFonts w:ascii="Montserrat Medium" w:hAnsi="Montserrat Medium"/>
+          <w:rFonts w:ascii="Arial" w:hAnsi="Arial" w:cs="Arial"/>
           <w:sz w:val="24"/>
           <w:szCs w:val="24"/>
         </w:rPr>
@@ -519,7 +467,7 @@
       </w:r>
       <w:r>
         <w:rPr>
-          <w:rFonts w:ascii="Montserrat Medium" w:hAnsi="Montserrat Medium"/>
+          <w:rFonts w:ascii="Arial" w:hAnsi="Arial" w:cs="Arial"/>
           <w:sz w:val="24"/>
           <w:szCs w:val="24"/>
         </w:rPr>
@@ -527,7 +475,7 @@
       </w:r>
       <w:r>
         <w:rPr>
-          <w:rFonts w:ascii="Montserrat Medium" w:hAnsi="Montserrat Medium"/>
+          <w:rFonts w:ascii="Arial" w:hAnsi="Arial" w:cs="Arial"/>
           <w:sz w:val="24"/>
           <w:szCs w:val="24"/>
         </w:rPr>
@@ -536,9 +484,9 @@
     </w:p>
     <w:p>
       <w:pPr>
-        <w:spacing w:after="0" w:line="360" w:lineRule="auto"/>
-        <w:rPr>
-          <w:rFonts w:ascii="Montserrat Medium" w:hAnsi="Montserrat Medium"/>
+        <w:spacing w:after="0" w:line="276" w:lineRule="auto"/>
+        <w:rPr>
+          <w:rFonts w:ascii="Arial" w:hAnsi="Arial" w:cs="Arial"/>
           <w:b/>
           <w:bCs/>
           <w:color w:val="C45911" w:themeColor="accent2" w:themeShade="BF"/>
@@ -549,7 +497,7 @@
       </w:pPr>
       <w:r>
         <w:rPr>
-          <w:rFonts w:ascii="Montserrat Medium" w:hAnsi="Montserrat Medium"/>
+          <w:rFonts w:ascii="Arial" w:hAnsi="Arial" w:cs="Arial"/>
           <w:b/>
           <w:bCs/>
           <w:color w:val="C45911" w:themeColor="accent2" w:themeShade="BF"/>
@@ -557,42 +505,54 @@
           <w:szCs w:val="24"/>
           <w:u w:val="dotted"/>
         </w:rPr>
-        <w:t>Interface</w:t>
-      </w:r>
-      <w:r>
-        <w:rPr>
-          <w:rFonts w:ascii="Montserrat Medium" w:hAnsi="Montserrat Medium"/>
-          <w:b/>
-          <w:bCs/>
-          <w:color w:val="C45911" w:themeColor="accent2" w:themeShade="BF"/>
-          <w:sz w:val="24"/>
-          <w:szCs w:val="24"/>
-          <w:u w:val="dotted"/>
-        </w:rPr>
-        <w:t xml:space="preserve"> :</w:t>
+        <w:t>Interface :</w:t>
       </w:r>
     </w:p>
     <w:p>
       <w:pPr>
-        <w:spacing w:after="240" w:line="360" w:lineRule="auto"/>
+        <w:spacing w:after="120" w:line="276" w:lineRule="auto"/>
         <w:jc w:val="both"/>
         <w:rPr>
-          <w:rFonts w:ascii="Montserrat Medium" w:hAnsi="Montserrat Medium"/>
-          <w:sz w:val="24"/>
-          <w:szCs w:val="24"/>
-        </w:rPr>
-      </w:pPr>
-      <w:r>
-        <w:rPr>
-          <w:rFonts w:ascii="Montserrat Medium" w:hAnsi="Montserrat Medium"/>
-          <w:sz w:val="24"/>
-          <w:szCs w:val="24"/>
-        </w:rPr>
-        <w:t xml:space="preserve">Menakan SW dan </w:t>
-      </w:r>
-      <w:r>
-        <w:rPr>
-          <w:rFonts w:ascii="Montserrat Medium" w:hAnsi="Montserrat Medium"/>
+          <w:rFonts w:ascii="Arial" w:hAnsi="Arial" w:cs="Arial"/>
+          <w:sz w:val="24"/>
+          <w:szCs w:val="24"/>
+        </w:rPr>
+      </w:pPr>
+      <w:r>
+        <w:rPr>
+          <w:rFonts w:ascii="Arial" w:hAnsi="Arial" w:cs="Arial"/>
+          <w:sz w:val="24"/>
+          <w:szCs w:val="24"/>
+        </w:rPr>
+        <w:t xml:space="preserve">Kontroler dengan keyboard menggunakan </w:t>
+      </w:r>
+      <w:r>
+        <w:rPr>
+          <w:rFonts w:ascii="Arial" w:hAnsi="Arial" w:cs="Arial"/>
+          <w:sz w:val="24"/>
+          <w:szCs w:val="24"/>
+        </w:rPr>
+        <w:t>S</w:t>
+      </w:r>
+      <w:r>
+        <w:rPr>
+          <w:rFonts w:ascii="Arial" w:hAnsi="Arial" w:cs="Arial"/>
+          <w:sz w:val="24"/>
+          <w:szCs w:val="24"/>
+        </w:rPr>
+        <w:t>-</w:t>
+      </w:r>
+      <w:r>
+        <w:rPr>
+          <w:rFonts w:ascii="Arial" w:hAnsi="Arial" w:cs="Arial"/>
+          <w:sz w:val="24"/>
+          <w:szCs w:val="24"/>
+        </w:rPr>
+        <w:t xml:space="preserve">W dan </w:t>
+      </w:r>
+      <w:r>
+        <w:rPr>
+          <w:rFonts w:ascii="Arial" w:hAnsi="Arial" w:cs="Arial"/>
           <w:sz w:val="24"/>
           <w:szCs w:val="24"/>
         </w:rPr>
@@ -600,7 +560,7 @@
       </w:r>
       <w:r>
         <w:rPr>
-          <w:rFonts w:ascii="Montserrat Medium" w:hAnsi="Montserrat Medium"/>
+          <w:rFonts w:ascii="Arial" w:hAnsi="Arial" w:cs="Arial"/>
           <w:sz w:val="24"/>
           <w:szCs w:val="24"/>
         </w:rPr>
@@ -608,7 +568,7 @@
       </w:r>
       <w:r>
         <w:rPr>
-          <w:rFonts w:ascii="Montserrat Medium" w:hAnsi="Montserrat Medium"/>
+          <w:rFonts w:ascii="Arial" w:hAnsi="Arial" w:cs="Arial"/>
           <w:sz w:val="24"/>
           <w:szCs w:val="24"/>
         </w:rPr>
@@ -617,9 +577,9 @@
     </w:p>
     <w:p>
       <w:pPr>
-        <w:spacing w:after="0" w:line="360" w:lineRule="auto"/>
-        <w:rPr>
-          <w:rFonts w:ascii="Montserrat Medium" w:hAnsi="Montserrat Medium"/>
+        <w:spacing w:after="0" w:line="276" w:lineRule="auto"/>
+        <w:rPr>
+          <w:rFonts w:ascii="Arial" w:hAnsi="Arial" w:cs="Arial"/>
           <w:b/>
           <w:bCs/>
           <w:color w:val="C45911" w:themeColor="accent2" w:themeShade="BF"/>
@@ -630,7 +590,7 @@
       </w:pPr>
       <w:r>
         <w:rPr>
-          <w:rFonts w:ascii="Montserrat Medium" w:hAnsi="Montserrat Medium"/>
+          <w:rFonts w:ascii="Arial" w:hAnsi="Arial" w:cs="Arial"/>
           <w:b/>
           <w:bCs/>
           <w:color w:val="C45911" w:themeColor="accent2" w:themeShade="BF"/>
@@ -642,7 +602,7 @@
       </w:r>
       <w:r>
         <w:rPr>
-          <w:rFonts w:ascii="Montserrat Medium" w:hAnsi="Montserrat Medium"/>
+          <w:rFonts w:ascii="Arial" w:hAnsi="Arial" w:cs="Arial"/>
           <w:b/>
           <w:bCs/>
           <w:color w:val="C45911" w:themeColor="accent2" w:themeShade="BF"/>
@@ -655,36 +615,287 @@
     </w:p>
     <w:p>
       <w:pPr>
-        <w:spacing w:after="240" w:line="360" w:lineRule="auto"/>
+        <w:spacing w:after="0" w:line="276" w:lineRule="auto"/>
         <w:jc w:val="both"/>
         <w:rPr>
-          <w:rFonts w:ascii="Montserrat Medium" w:hAnsi="Montserrat Medium"/>
-          <w:sz w:val="24"/>
-          <w:szCs w:val="24"/>
-        </w:rPr>
-      </w:pPr>
-      <w:r>
-        <w:rPr>
-          <w:rFonts w:ascii="Montserrat Medium" w:hAnsi="Montserrat Medium"/>
-          <w:sz w:val="24"/>
-          <w:szCs w:val="24"/>
-        </w:rPr>
-        <w:t>Menggunakan konsep cuaca diberbagai iklim</w:t>
-      </w:r>
-      <w:r>
-        <w:rPr>
-          <w:rFonts w:ascii="Montserrat Medium" w:hAnsi="Montserrat Medium"/>
-          <w:sz w:val="24"/>
-          <w:szCs w:val="24"/>
-        </w:rPr>
-        <w:t>, desain tampilan sesuai cuaca yang dipilih.</w:t>
-      </w:r>
+          <w:rFonts w:ascii="Arial" w:hAnsi="Arial" w:cs="Arial"/>
+          <w:sz w:val="24"/>
+          <w:szCs w:val="24"/>
+        </w:rPr>
+      </w:pPr>
+      <w:r>
+        <w:rPr>
+          <w:rFonts w:ascii="Arial" w:hAnsi="Arial" w:cs="Arial"/>
+          <w:sz w:val="24"/>
+          <w:szCs w:val="24"/>
+        </w:rPr>
+        <w:t>Nature</w:t>
+      </w:r>
+      <w:r>
+        <w:rPr>
+          <w:rFonts w:ascii="Arial" w:hAnsi="Arial" w:cs="Arial"/>
+          <w:sz w:val="24"/>
+          <w:szCs w:val="24"/>
+        </w:rPr>
+        <w:t>/ Funny</w:t>
+      </w:r>
+      <w:r>
+        <w:rPr>
+          <w:rFonts w:ascii="Arial" w:hAnsi="Arial" w:cs="Arial"/>
+          <w:sz w:val="24"/>
+          <w:szCs w:val="24"/>
+        </w:rPr>
+        <w:t>.</w:t>
+      </w:r>
+    </w:p>
+    <w:tbl>
+      <w:tblPr>
+        <w:tblStyle w:val="TableGrid"/>
+        <w:tblW w:w="9351" w:type="dxa"/>
+        <w:tblInd w:w="-5" w:type="dxa"/>
+        <w:tblLook w:val="04A0" w:firstRow="1" w:lastRow="0" w:firstColumn="1" w:lastColumn="0" w:noHBand="0" w:noVBand="1"/>
+      </w:tblPr>
+      <w:tblGrid>
+        <w:gridCol w:w="4519"/>
+        <w:gridCol w:w="4832"/>
+      </w:tblGrid>
+      <w:tr>
+        <w:trPr>
+          <w:trHeight w:val="2471"/>
+        </w:trPr>
+        <w:tc>
+          <w:tcPr>
+            <w:tcW w:w="4519" w:type="dxa"/>
+            <w:vAlign w:val="center"/>
+          </w:tcPr>
+          <w:p>
+            <w:pPr>
+              <w:spacing w:line="276" w:lineRule="auto"/>
+              <w:jc w:val="center"/>
+              <w:rPr>
+                <w:rFonts w:ascii="Arial" w:hAnsi="Arial" w:cs="Arial"/>
+                <w:sz w:val="24"/>
+                <w:szCs w:val="24"/>
+              </w:rPr>
+            </w:pPr>
+            <w:r>
+              <w:rPr>
+                <w:rFonts w:ascii="Arial" w:hAnsi="Arial" w:cs="Arial"/>
+                <w:noProof/>
+                <w:sz w:val="24"/>
+                <w:szCs w:val="24"/>
+              </w:rPr>
+              <w:drawing>
+                <wp:anchor distT="0" distB="0" distL="114300" distR="114300" simplePos="0" relativeHeight="251659264" behindDoc="1" locked="0" layoutInCell="1" allowOverlap="1" wp14:anchorId="69343EB6" wp14:editId="1A4323D1">
+                  <wp:simplePos x="0" y="0"/>
+                  <wp:positionH relativeFrom="column">
+                    <wp:posOffset>41275</wp:posOffset>
+                  </wp:positionH>
+                  <wp:positionV relativeFrom="paragraph">
+                    <wp:posOffset>42545</wp:posOffset>
+                  </wp:positionV>
+                  <wp:extent cx="2630805" cy="1386840"/>
+                  <wp:effectExtent l="0" t="0" r="0" b="3810"/>
+                  <wp:wrapNone/>
+                  <wp:docPr id="1" name="Picture 1" descr="A screenshot of a computer&#10;&#10;Description automatically generated with medium confidence"/>
+                  <wp:cNvGraphicFramePr>
+                    <a:graphicFrameLocks xmlns:a="http://schemas.openxmlformats.org/drawingml/2006/main" noChangeAspect="1"/>
+                  </wp:cNvGraphicFramePr>
+                  <a:graphic xmlns:a="http://schemas.openxmlformats.org/drawingml/2006/main">
+                    <a:graphicData uri="http://schemas.openxmlformats.org/drawingml/2006/picture">
+                      <pic:pic xmlns:pic="http://schemas.openxmlformats.org/drawingml/2006/picture">
+                        <pic:nvPicPr>
+                          <pic:cNvPr id="1" name="Picture 1" descr="A screenshot of a computer&#10;&#10;Description automatically generated with medium confidence"/>
+                          <pic:cNvPicPr/>
+                        </pic:nvPicPr>
+                        <pic:blipFill>
+                          <a:blip r:embed="rId4" cstate="print">
+                            <a:extLst>
+                              <a:ext uri="{28A0092B-C50C-407E-A947-70E740481C1C}">
+                                <a14:useLocalDpi xmlns:a14="http://schemas.microsoft.com/office/drawing/2010/main" val="0"/>
+                              </a:ext>
+                            </a:extLst>
+                          </a:blip>
+                          <a:stretch>
+                            <a:fillRect/>
+                          </a:stretch>
+                        </pic:blipFill>
+                        <pic:spPr>
+                          <a:xfrm>
+                            <a:off x="0" y="0"/>
+                            <a:ext cx="2630805" cy="1386840"/>
+                          </a:xfrm>
+                          <a:prstGeom prst="rect">
+                            <a:avLst/>
+                          </a:prstGeom>
+                        </pic:spPr>
+                      </pic:pic>
+                    </a:graphicData>
+                  </a:graphic>
+                  <wp14:sizeRelH relativeFrom="margin">
+                    <wp14:pctWidth>0</wp14:pctWidth>
+                  </wp14:sizeRelH>
+                  <wp14:sizeRelV relativeFrom="margin">
+                    <wp14:pctHeight>0</wp14:pctHeight>
+                  </wp14:sizeRelV>
+                </wp:anchor>
+              </w:drawing>
+            </w:r>
+          </w:p>
+        </w:tc>
+        <w:tc>
+          <w:tcPr>
+            <w:tcW w:w="4832" w:type="dxa"/>
+            <w:vAlign w:val="center"/>
+          </w:tcPr>
+          <w:p>
+            <w:pPr>
+              <w:spacing w:line="276" w:lineRule="auto"/>
+              <w:jc w:val="center"/>
+              <w:rPr>
+                <w:rFonts w:ascii="Arial" w:hAnsi="Arial" w:cs="Arial"/>
+                <w:sz w:val="24"/>
+                <w:szCs w:val="24"/>
+              </w:rPr>
+            </w:pPr>
+            <w:r>
+              <w:rPr>
+                <w:rFonts w:ascii="Arial" w:hAnsi="Arial" w:cs="Arial"/>
+                <w:noProof/>
+                <w:sz w:val="24"/>
+                <w:szCs w:val="24"/>
+              </w:rPr>
+              <w:drawing>
+                <wp:anchor distT="0" distB="0" distL="114300" distR="114300" simplePos="0" relativeHeight="251660288" behindDoc="1" locked="0" layoutInCell="1" allowOverlap="1" wp14:anchorId="23A1BBF7" wp14:editId="3FB0AAC0">
+                  <wp:simplePos x="0" y="0"/>
+                  <wp:positionH relativeFrom="column">
+                    <wp:posOffset>70485</wp:posOffset>
+                  </wp:positionH>
+                  <wp:positionV relativeFrom="paragraph">
+                    <wp:posOffset>-15875</wp:posOffset>
+                  </wp:positionV>
+                  <wp:extent cx="2819400" cy="1440180"/>
+                  <wp:effectExtent l="0" t="0" r="0" b="7620"/>
+                  <wp:wrapNone/>
+                  <wp:docPr id="2" name="Picture 2" descr="Graphical user interface, application&#10;&#10;Description automatically generated"/>
+                  <wp:cNvGraphicFramePr>
+                    <a:graphicFrameLocks xmlns:a="http://schemas.openxmlformats.org/drawingml/2006/main" noChangeAspect="1"/>
+                  </wp:cNvGraphicFramePr>
+                  <a:graphic xmlns:a="http://schemas.openxmlformats.org/drawingml/2006/main">
+                    <a:graphicData uri="http://schemas.openxmlformats.org/drawingml/2006/picture">
+                      <pic:pic xmlns:pic="http://schemas.openxmlformats.org/drawingml/2006/picture">
+                        <pic:nvPicPr>
+                          <pic:cNvPr id="2" name="Picture 2" descr="Graphical user interface, application&#10;&#10;Description automatically generated"/>
+                          <pic:cNvPicPr/>
+                        </pic:nvPicPr>
+                        <pic:blipFill>
+                          <a:blip r:embed="rId5" cstate="print">
+                            <a:extLst>
+                              <a:ext uri="{28A0092B-C50C-407E-A947-70E740481C1C}">
+                                <a14:useLocalDpi xmlns:a14="http://schemas.microsoft.com/office/drawing/2010/main" val="0"/>
+                              </a:ext>
+                            </a:extLst>
+                          </a:blip>
+                          <a:stretch>
+                            <a:fillRect/>
+                          </a:stretch>
+                        </pic:blipFill>
+                        <pic:spPr>
+                          <a:xfrm>
+                            <a:off x="0" y="0"/>
+                            <a:ext cx="2819400" cy="1440180"/>
+                          </a:xfrm>
+                          <a:prstGeom prst="rect">
+                            <a:avLst/>
+                          </a:prstGeom>
+                        </pic:spPr>
+                      </pic:pic>
+                    </a:graphicData>
+                  </a:graphic>
+                  <wp14:sizeRelH relativeFrom="margin">
+                    <wp14:pctWidth>0</wp14:pctWidth>
+                  </wp14:sizeRelH>
+                  <wp14:sizeRelV relativeFrom="margin">
+                    <wp14:pctHeight>0</wp14:pctHeight>
+                  </wp14:sizeRelV>
+                </wp:anchor>
+              </w:drawing>
+            </w:r>
+          </w:p>
+        </w:tc>
+      </w:tr>
+      <w:tr>
+        <w:trPr>
+          <w:trHeight w:val="907"/>
+        </w:trPr>
+        <w:tc>
+          <w:tcPr>
+            <w:tcW w:w="4519" w:type="dxa"/>
+            <w:vAlign w:val="center"/>
+          </w:tcPr>
+          <w:p>
+            <w:pPr>
+              <w:spacing w:line="276" w:lineRule="auto"/>
+              <w:jc w:val="center"/>
+              <w:rPr>
+                <w:rFonts w:ascii="Arial" w:hAnsi="Arial" w:cs="Arial"/>
+                <w:sz w:val="24"/>
+                <w:szCs w:val="24"/>
+              </w:rPr>
+            </w:pPr>
+            <w:r>
+              <w:rPr>
+                <w:rFonts w:ascii="Arial" w:hAnsi="Arial" w:cs="Arial"/>
+                <w:sz w:val="24"/>
+                <w:szCs w:val="24"/>
+              </w:rPr>
+              <w:t>pong space: https://space-ping-pong.en.softonic.com/</w:t>
+            </w:r>
+          </w:p>
+        </w:tc>
+        <w:tc>
+          <w:tcPr>
+            <w:tcW w:w="4832" w:type="dxa"/>
+            <w:vAlign w:val="center"/>
+          </w:tcPr>
+          <w:p>
+            <w:pPr>
+              <w:spacing w:line="276" w:lineRule="auto"/>
+              <w:jc w:val="center"/>
+              <w:rPr>
+                <w:rFonts w:ascii="Arial" w:hAnsi="Arial" w:cs="Arial"/>
+                <w:sz w:val="24"/>
+                <w:szCs w:val="24"/>
+              </w:rPr>
+            </w:pPr>
+            <w:r>
+              <w:rPr>
+                <w:rFonts w:ascii="Arial" w:hAnsi="Arial" w:cs="Arial"/>
+                <w:sz w:val="24"/>
+                <w:szCs w:val="24"/>
+              </w:rPr>
+              <w:t>angry birds: https://id.techinasia.com/review-angry-birds-action</w:t>
+            </w:r>
+          </w:p>
+        </w:tc>
+      </w:tr>
+    </w:tbl>
+    <w:p>
+      <w:pPr>
+        <w:spacing w:after="240" w:line="276" w:lineRule="auto"/>
+        <w:jc w:val="both"/>
+        <w:rPr>
+          <w:rFonts w:ascii="Arial" w:hAnsi="Arial" w:cs="Arial"/>
+          <w:sz w:val="24"/>
+          <w:szCs w:val="24"/>
+        </w:rPr>
+      </w:pPr>
     </w:p>
     <w:p>
       <w:pPr>
-        <w:spacing w:after="0" w:line="360" w:lineRule="auto"/>
-        <w:rPr>
-          <w:rFonts w:ascii="Montserrat Medium" w:hAnsi="Montserrat Medium"/>
+        <w:spacing w:after="0" w:line="276" w:lineRule="auto"/>
+        <w:rPr>
+          <w:rFonts w:ascii="Arial" w:hAnsi="Arial" w:cs="Arial"/>
           <w:b/>
           <w:bCs/>
           <w:color w:val="C45911" w:themeColor="accent2" w:themeShade="BF"/>
@@ -695,7 +906,7 @@
       </w:pPr>
       <w:r>
         <w:rPr>
-          <w:rFonts w:ascii="Montserrat Medium" w:hAnsi="Montserrat Medium"/>
+          <w:rFonts w:ascii="Arial" w:hAnsi="Arial" w:cs="Arial"/>
           <w:b/>
           <w:bCs/>
           <w:color w:val="C45911" w:themeColor="accent2" w:themeShade="BF"/>
@@ -703,160 +914,211 @@
           <w:szCs w:val="24"/>
           <w:u w:val="dotted"/>
         </w:rPr>
-        <w:t>Music/Sound</w:t>
-      </w:r>
-      <w:r>
-        <w:rPr>
-          <w:rFonts w:ascii="Montserrat Medium" w:hAnsi="Montserrat Medium"/>
-          <w:b/>
-          <w:bCs/>
-          <w:color w:val="C45911" w:themeColor="accent2" w:themeShade="BF"/>
-          <w:sz w:val="24"/>
-          <w:szCs w:val="24"/>
-          <w:u w:val="dotted"/>
-        </w:rPr>
-        <w:t xml:space="preserve"> :</w:t>
+        <w:t>Music/Sound :</w:t>
       </w:r>
     </w:p>
     <w:p>
       <w:pPr>
-        <w:spacing w:after="240" w:line="360" w:lineRule="auto"/>
+        <w:spacing w:after="120" w:line="276" w:lineRule="auto"/>
         <w:jc w:val="both"/>
         <w:rPr>
-          <w:rFonts w:ascii="Montserrat Medium" w:hAnsi="Montserrat Medium"/>
-          <w:sz w:val="24"/>
-          <w:szCs w:val="24"/>
-        </w:rPr>
-      </w:pPr>
-      <w:r>
-        <w:rPr>
-          <w:rFonts w:ascii="Montserrat Medium" w:hAnsi="Montserrat Medium"/>
-          <w:sz w:val="24"/>
-          <w:szCs w:val="24"/>
-        </w:rPr>
-        <w:t xml:space="preserve">Backsound sesuai tema yang dipilih, sound effect pukulan pemain </w:t>
-      </w:r>
-      <w:r>
-        <w:rPr>
-          <w:rFonts w:ascii="Montserrat Medium" w:hAnsi="Montserrat Medium"/>
-          <w:sz w:val="24"/>
-          <w:szCs w:val="24"/>
-        </w:rPr>
-        <w:t>tenis meja</w:t>
-      </w:r>
-      <w:r>
-        <w:rPr>
-          <w:rFonts w:ascii="Montserrat Medium" w:hAnsi="Montserrat Medium"/>
-          <w:sz w:val="24"/>
-          <w:szCs w:val="24"/>
-        </w:rPr>
-        <w:t>.</w:t>
-      </w:r>
+          <w:rFonts w:ascii="Arial" w:hAnsi="Arial" w:cs="Arial"/>
+          <w:sz w:val="24"/>
+          <w:szCs w:val="24"/>
+        </w:rPr>
+      </w:pPr>
+      <w:r>
+        <w:rPr>
+          <w:rFonts w:ascii="Arial" w:hAnsi="Arial" w:cs="Arial"/>
+          <w:sz w:val="24"/>
+          <w:szCs w:val="24"/>
+        </w:rPr>
+        <w:t xml:space="preserve">Backsound: </w:t>
+      </w:r>
+      <w:hyperlink r:id="rId6" w:history="1">
+        <w:r>
+          <w:rPr>
+            <w:rStyle w:val="Hyperlink"/>
+            <w:rFonts w:ascii="Arial" w:hAnsi="Arial" w:cs="Arial"/>
+            <w:sz w:val="24"/>
+            <w:szCs w:val="24"/>
+          </w:rPr>
+          <w:t>https://elements.envato.com/winter-walk-2WYCBDG</w:t>
+        </w:r>
+      </w:hyperlink>
     </w:p>
     <w:p>
       <w:pPr>
-        <w:spacing w:line="360" w:lineRule="auto"/>
-        <w:rPr>
-          <w:rFonts w:ascii="Montserrat Medium" w:hAnsi="Montserrat Medium"/>
-          <w:b/>
-          <w:bCs/>
-          <w:color w:val="C45911" w:themeColor="accent2" w:themeShade="BF"/>
-          <w:sz w:val="24"/>
-          <w:szCs w:val="24"/>
-          <w:u w:val="dotted"/>
-        </w:rPr>
-      </w:pPr>
-      <w:r>
-        <w:rPr>
-          <w:rFonts w:ascii="Montserrat Medium" w:hAnsi="Montserrat Medium"/>
-          <w:b/>
-          <w:bCs/>
-          <w:color w:val="C45911" w:themeColor="accent2" w:themeShade="BF"/>
-          <w:sz w:val="24"/>
-          <w:szCs w:val="24"/>
-          <w:u w:val="dotted"/>
-        </w:rPr>
-        <w:t>Development Roadmap / Launch Criteria</w:t>
-      </w:r>
-      <w:r>
-        <w:rPr>
-          <w:rFonts w:ascii="Montserrat Medium" w:hAnsi="Montserrat Medium"/>
-          <w:b/>
-          <w:bCs/>
-          <w:color w:val="C45911" w:themeColor="accent2" w:themeShade="BF"/>
-          <w:sz w:val="24"/>
-          <w:szCs w:val="24"/>
-          <w:u w:val="dotted"/>
-        </w:rPr>
-        <w:t xml:space="preserve"> :</w:t>
+        <w:spacing w:after="120" w:line="276" w:lineRule="auto"/>
+        <w:rPr>
+          <w:rFonts w:ascii="Arial" w:hAnsi="Arial" w:cs="Arial"/>
+          <w:sz w:val="24"/>
+          <w:szCs w:val="24"/>
+        </w:rPr>
+      </w:pPr>
+      <w:r>
+        <w:rPr>
+          <w:rFonts w:ascii="Arial" w:hAnsi="Arial" w:cs="Arial"/>
+          <w:sz w:val="24"/>
+          <w:szCs w:val="24"/>
+        </w:rPr>
+        <w:t xml:space="preserve">Sound effect: </w:t>
+      </w:r>
+      <w:hyperlink r:id="rId7" w:history="1">
+        <w:r>
+          <w:rPr>
+            <w:rStyle w:val="Hyperlink"/>
+            <w:rFonts w:ascii="Arial" w:hAnsi="Arial" w:cs="Arial"/>
+            <w:sz w:val="24"/>
+            <w:szCs w:val="24"/>
+          </w:rPr>
+          <w:t>https://elements.envato.com/level-up-6QK3J9X</w:t>
+        </w:r>
+      </w:hyperlink>
+      <w:r>
+        <w:rPr>
+          <w:rFonts w:ascii="Arial" w:hAnsi="Arial" w:cs="Arial"/>
+          <w:sz w:val="24"/>
+          <w:szCs w:val="24"/>
+        </w:rPr>
+        <w:t xml:space="preserve"> </w:t>
+      </w:r>
+      <w:hyperlink r:id="rId8" w:history="1">
+        <w:r>
+          <w:rPr>
+            <w:rStyle w:val="Hyperlink"/>
+            <w:rFonts w:ascii="Arial" w:hAnsi="Arial" w:cs="Arial"/>
+            <w:sz w:val="24"/>
+            <w:szCs w:val="24"/>
+          </w:rPr>
+          <w:t>https://elements.envato.com/rope-throw-swish-LFWJSPP</w:t>
+        </w:r>
+      </w:hyperlink>
+      <w:r>
+        <w:rPr>
+          <w:rFonts w:ascii="Arial" w:hAnsi="Arial" w:cs="Arial"/>
+          <w:sz w:val="24"/>
+          <w:szCs w:val="24"/>
+        </w:rPr>
+        <w:t xml:space="preserve"> </w:t>
+      </w:r>
+      <w:hyperlink r:id="rId9" w:history="1">
+        <w:r>
+          <w:rPr>
+            <w:rStyle w:val="Hyperlink"/>
+            <w:rFonts w:ascii="Arial" w:hAnsi="Arial" w:cs="Arial"/>
+            <w:sz w:val="24"/>
+            <w:szCs w:val="24"/>
+          </w:rPr>
+          <w:t>https://elements.envato.com/game-bubble-button-6WR6R5B</w:t>
+        </w:r>
+      </w:hyperlink>
+      <w:r>
+        <w:rPr>
+          <w:rFonts w:ascii="Arial" w:hAnsi="Arial" w:cs="Arial"/>
+          <w:sz w:val="24"/>
+          <w:szCs w:val="24"/>
+        </w:rPr>
+        <w:t xml:space="preserve">  </w:t>
       </w:r>
     </w:p>
     <w:p>
       <w:pPr>
-        <w:spacing w:after="0" w:line="360" w:lineRule="auto"/>
-        <w:rPr>
-          <w:rFonts w:ascii="Montserrat Medium" w:hAnsi="Montserrat Medium"/>
-          <w:sz w:val="24"/>
-          <w:szCs w:val="24"/>
-        </w:rPr>
-      </w:pPr>
-      <w:r>
-        <w:rPr>
-          <w:rFonts w:ascii="Montserrat Medium" w:hAnsi="Montserrat Medium"/>
-          <w:sz w:val="24"/>
-          <w:szCs w:val="24"/>
-        </w:rPr>
-        <w:t>Platform : Web</w:t>
-      </w:r>
-      <w:r>
-        <w:rPr>
-          <w:rFonts w:ascii="Montserrat Medium" w:hAnsi="Montserrat Medium"/>
-          <w:sz w:val="24"/>
-          <w:szCs w:val="24"/>
-        </w:rPr>
-        <w:tab/>
-      </w:r>
-      <w:r>
-        <w:rPr>
-          <w:rFonts w:ascii="Montserrat Medium" w:hAnsi="Montserrat Medium"/>
-          <w:sz w:val="24"/>
-          <w:szCs w:val="24"/>
-        </w:rPr>
-        <w:tab/>
-      </w:r>
-      <w:r>
-        <w:rPr>
-          <w:rFonts w:ascii="Montserrat Medium" w:hAnsi="Montserrat Medium"/>
-          <w:sz w:val="24"/>
-          <w:szCs w:val="24"/>
-        </w:rPr>
-        <w:tab/>
+        <w:spacing w:after="0" w:line="276" w:lineRule="auto"/>
+        <w:rPr>
+          <w:rFonts w:ascii="Arial" w:hAnsi="Arial" w:cs="Arial"/>
+          <w:b/>
+          <w:bCs/>
+          <w:color w:val="C45911" w:themeColor="accent2" w:themeShade="BF"/>
+          <w:sz w:val="24"/>
+          <w:szCs w:val="24"/>
+          <w:u w:val="dotted"/>
+        </w:rPr>
+      </w:pPr>
+      <w:r>
+        <w:rPr>
+          <w:rFonts w:ascii="Arial" w:hAnsi="Arial" w:cs="Arial"/>
+          <w:b/>
+          <w:bCs/>
+          <w:color w:val="C45911" w:themeColor="accent2" w:themeShade="BF"/>
+          <w:sz w:val="24"/>
+          <w:szCs w:val="24"/>
+          <w:u w:val="dotted"/>
+        </w:rPr>
+        <w:t>Development Roadmap / Launch Criteria</w:t>
+      </w:r>
+      <w:r>
+        <w:rPr>
+          <w:rFonts w:ascii="Arial" w:hAnsi="Arial" w:cs="Arial"/>
+          <w:b/>
+          <w:bCs/>
+          <w:color w:val="C45911" w:themeColor="accent2" w:themeShade="BF"/>
+          <w:sz w:val="24"/>
+          <w:szCs w:val="24"/>
+          <w:u w:val="dotted"/>
+        </w:rPr>
+        <w:t xml:space="preserve"> :</w:t>
       </w:r>
     </w:p>
     <w:p>
       <w:pPr>
-        <w:spacing w:line="360" w:lineRule="auto"/>
-        <w:rPr>
-          <w:rFonts w:ascii="Montserrat Medium" w:hAnsi="Montserrat Medium"/>
-          <w:sz w:val="24"/>
-          <w:szCs w:val="24"/>
-        </w:rPr>
-      </w:pPr>
-      <w:r>
-        <w:rPr>
-          <w:rFonts w:ascii="Montserrat Medium" w:hAnsi="Montserrat Medium"/>
-          <w:sz w:val="24"/>
-          <w:szCs w:val="24"/>
-        </w:rPr>
-        <w:t>Audience : semua kalangan/ suka tenis meja</w:t>
+        <w:spacing w:after="0" w:line="240" w:lineRule="auto"/>
+        <w:rPr>
+          <w:rFonts w:ascii="Arial" w:hAnsi="Arial" w:cs="Arial"/>
+          <w:sz w:val="24"/>
+          <w:szCs w:val="24"/>
+        </w:rPr>
+      </w:pPr>
+      <w:r>
+        <w:rPr>
+          <w:rFonts w:ascii="Arial" w:hAnsi="Arial" w:cs="Arial"/>
+          <w:sz w:val="24"/>
+          <w:szCs w:val="24"/>
+        </w:rPr>
+        <w:t>Platform : Web</w:t>
+      </w:r>
+      <w:r>
+        <w:rPr>
+          <w:rFonts w:ascii="Arial" w:hAnsi="Arial" w:cs="Arial"/>
+          <w:sz w:val="24"/>
+          <w:szCs w:val="24"/>
+        </w:rPr>
+        <w:tab/>
+      </w:r>
+      <w:r>
+        <w:rPr>
+          <w:rFonts w:ascii="Arial" w:hAnsi="Arial" w:cs="Arial"/>
+          <w:sz w:val="24"/>
+          <w:szCs w:val="24"/>
+        </w:rPr>
+        <w:tab/>
+      </w:r>
+      <w:r>
+        <w:rPr>
+          <w:rFonts w:ascii="Arial" w:hAnsi="Arial" w:cs="Arial"/>
+          <w:sz w:val="24"/>
+          <w:szCs w:val="24"/>
+        </w:rPr>
+        <w:tab/>
       </w:r>
     </w:p>
     <w:p>
       <w:pPr>
-        <w:rPr>
-          <w:rFonts w:ascii="Roboto Bk" w:hAnsi="Roboto Bk"/>
-        </w:rPr>
-      </w:pPr>
+        <w:spacing w:line="276" w:lineRule="auto"/>
+        <w:rPr>
+          <w:rFonts w:ascii="Arial" w:hAnsi="Arial" w:cs="Arial"/>
+          <w:sz w:val="24"/>
+          <w:szCs w:val="24"/>
+        </w:rPr>
+      </w:pPr>
+      <w:r>
+        <w:rPr>
+          <w:rFonts w:ascii="Arial" w:hAnsi="Arial" w:cs="Arial"/>
+          <w:sz w:val="24"/>
+          <w:szCs w:val="24"/>
+        </w:rPr>
+        <w:t>Audience : semua kalangan/ suka tenis meja</w:t>
+      </w:r>
     </w:p>
     <w:sectPr>
       <w:pgSz w:w="12240" w:h="15840"/>
@@ -1349,6 +1611,48 @@
     <w:basedOn w:val="DefaultParagraphFont"/>
     <w:rsid w:val="008F4A45"/>
   </w:style>
+  <w:style w:type="table" w:styleId="TableGrid">
+    <w:name w:val="Table Grid"/>
+    <w:basedOn w:val="TableNormal"/>
+    <w:uiPriority w:val="39"/>
+    <w:rsid w:val="003A4DBD"/>
+    <w:pPr>
+      <w:spacing w:after="0" w:line="240" w:lineRule="auto"/>
+    </w:pPr>
+    <w:tblPr>
+      <w:tblBorders>
+        <w:top w:val="single" w:sz="4" w:space="0" w:color="auto"/>
+        <w:left w:val="single" w:sz="4" w:space="0" w:color="auto"/>
+        <w:bottom w:val="single" w:sz="4" w:space="0" w:color="auto"/>
+        <w:right w:val="single" w:sz="4" w:space="0" w:color="auto"/>
+        <w:insideH w:val="single" w:sz="4" w:space="0" w:color="auto"/>
+        <w:insideV w:val="single" w:sz="4" w:space="0" w:color="auto"/>
+      </w:tblBorders>
+    </w:tblPr>
+  </w:style>
+  <w:style w:type="character" w:styleId="Hyperlink">
+    <w:name w:val="Hyperlink"/>
+    <w:basedOn w:val="DefaultParagraphFont"/>
+    <w:uiPriority w:val="99"/>
+    <w:unhideWhenUsed/>
+    <w:rsid w:val="00A5352C"/>
+    <w:rPr>
+      <w:color w:val="0563C1" w:themeColor="hyperlink"/>
+      <w:u w:val="single"/>
+    </w:rPr>
+  </w:style>
+  <w:style w:type="character" w:styleId="UnresolvedMention">
+    <w:name w:val="Unresolved Mention"/>
+    <w:basedOn w:val="DefaultParagraphFont"/>
+    <w:uiPriority w:val="99"/>
+    <w:semiHidden/>
+    <w:unhideWhenUsed/>
+    <w:rsid w:val="00A5352C"/>
+    <w:rPr>
+      <w:color w:val="605E5C"/>
+      <w:shd w:val="clear" w:color="auto" w:fill="E1DFDD"/>
+    </w:rPr>
+  </w:style>
 </w:styles>
 </file>
 

</xml_diff>